<commit_message>
[VM:Susmitha.palacherla@5/4/2015 10:14:34 AM] Internal version 2.0 Updates for SCR 14803.
git-tfs-id: [https://tfs.omnicloud.local/tfs/cco%20program/]$/eCoaching_V2;C14064
</commit_message>
<xml_diff>
--- a/Design/CCO_eCoaching_Outliers_ETL_DD.docx
+++ b/Design/CCO_eCoaching_Outliers_ETL_DD.docx
@@ -326,7 +326,7 @@
               <w:rPr>
                 <w:rFonts w:ascii="Times New Roman (PCL6)" w:hAnsi="Times New Roman (PCL6)"/>
               </w:rPr>
-              <w:t>12/04/2013</w:t>
+              <w:t>05/01/2015</w:t>
             </w:r>
           </w:p>
         </w:tc>
@@ -367,10 +367,7 @@
               </w:rPr>
             </w:pPr>
             <w:r>
-              <w:rPr>
-                <w:rFonts w:ascii="Times New Roman (PCL6)" w:hAnsi="Times New Roman (PCL6)"/>
-              </w:rPr>
-              <w:t>Initial revision</w:t>
+              <w:t>SMTP server change. SCR 14803.</w:t>
             </w:r>
           </w:p>
         </w:tc>
@@ -1119,6 +1116,9 @@
               <w:jc w:val="left"/>
             </w:pPr>
             <w:r>
+              <w:t xml:space="preserve">1.0 </w:t>
+            </w:r>
+            <w:r>
               <w:t>Initial revision</w:t>
             </w:r>
           </w:p>
@@ -1150,6 +1150,9 @@
               <w:ind w:left="0"/>
               <w:jc w:val="left"/>
             </w:pPr>
+            <w:r>
+              <w:t>05/01/2015</w:t>
+            </w:r>
           </w:p>
         </w:tc>
         <w:tc>
@@ -1162,6 +1165,9 @@
               <w:ind w:left="0"/>
               <w:jc w:val="left"/>
             </w:pPr>
+            <w:r>
+              <w:t>2.0 SMTP server change. SCR 14803.</w:t>
+            </w:r>
           </w:p>
         </w:tc>
         <w:tc>
@@ -1174,6 +1180,9 @@
               <w:ind w:left="0"/>
               <w:jc w:val="left"/>
             </w:pPr>
+            <w:r>
+              <w:t>Susmitha Palacherla</w:t>
+            </w:r>
           </w:p>
         </w:tc>
       </w:tr>
@@ -2956,8 +2965,6 @@
         <w:adjustRightInd w:val="0"/>
         <w:spacing w:after="0" w:line="240" w:lineRule="auto"/>
       </w:pPr>
-      <w:bookmarkStart w:id="2" w:name="_GoBack"/>
-      <w:bookmarkEnd w:id="2"/>
     </w:p>
     <w:p>
       <w:pPr>
@@ -2988,7 +2995,7 @@
           <w:color w:val="auto"/>
         </w:rPr>
       </w:pPr>
-      <w:bookmarkStart w:id="3" w:name="_Toc387821365"/>
+      <w:bookmarkStart w:id="2" w:name="_Toc387821365"/>
       <w:r>
         <w:rPr>
           <w:color w:val="auto"/>
@@ -2996,7 +3003,7 @@
         <w:lastRenderedPageBreak/>
         <w:t>Overview</w:t>
       </w:r>
-      <w:bookmarkEnd w:id="3"/>
+      <w:bookmarkEnd w:id="2"/>
     </w:p>
     <w:p>
       <w:pPr>
@@ -3008,7 +3015,7 @@
           <w:szCs w:val="22"/>
         </w:rPr>
       </w:pPr>
-      <w:bookmarkStart w:id="4" w:name="_Toc387821366"/>
+      <w:bookmarkStart w:id="3" w:name="_Toc387821366"/>
       <w:r>
         <w:rPr>
           <w:rFonts w:ascii="Calibri" w:hAnsi="Calibri" w:cs="Times New Roman"/>
@@ -3027,7 +3034,7 @@
         </w:rPr>
         <w:t>Description</w:t>
       </w:r>
-      <w:bookmarkEnd w:id="4"/>
+      <w:bookmarkEnd w:id="3"/>
     </w:p>
     <w:p>
       <w:pPr>
@@ -3173,7 +3180,7 @@
           <w:szCs w:val="22"/>
         </w:rPr>
       </w:pPr>
-      <w:bookmarkStart w:id="5" w:name="_Toc387821367"/>
+      <w:bookmarkStart w:id="4" w:name="_Toc387821367"/>
       <w:r>
         <w:rPr>
           <w:rFonts w:ascii="Calibri" w:hAnsi="Calibri" w:cs="Times New Roman"/>
@@ -3192,7 +3199,7 @@
         </w:rPr>
         <w:t xml:space="preserve"> Scope</w:t>
       </w:r>
-      <w:bookmarkEnd w:id="5"/>
+      <w:bookmarkEnd w:id="4"/>
     </w:p>
     <w:p>
       <w:pPr>
@@ -3218,23 +3225,7 @@
           <w:rFonts w:asciiTheme="minorHAnsi" w:hAnsiTheme="minorHAnsi" w:cs="Segoe UI"/>
           <w:color w:val="000000" w:themeColor="text1"/>
         </w:rPr>
-        <w:t xml:space="preserve">load of the Outliers reports provided by the Analytics team into the </w:t>
-      </w:r>
-      <w:proofErr w:type="spellStart"/>
-      <w:r>
-        <w:rPr>
-          <w:rFonts w:asciiTheme="minorHAnsi" w:hAnsiTheme="minorHAnsi" w:cs="Segoe UI"/>
-          <w:color w:val="000000" w:themeColor="text1"/>
-        </w:rPr>
-        <w:t>eCoaching</w:t>
-      </w:r>
-      <w:proofErr w:type="spellEnd"/>
-      <w:r>
-        <w:rPr>
-          <w:rFonts w:asciiTheme="minorHAnsi" w:hAnsiTheme="minorHAnsi" w:cs="Segoe UI"/>
-          <w:color w:val="000000" w:themeColor="text1"/>
-        </w:rPr>
-        <w:t xml:space="preserve"> database. Once the reports are loaded into the database the logs are tracked through the workflow like any Coaching log entered from the web interface.</w:t>
+        <w:t>load of the Outliers reports provided by the Analytics team into the eCoaching database. Once the reports are loaded into the database the logs are tracked through the workflow like any Coaching log entered from the web interface.</w:t>
       </w:r>
     </w:p>
     <w:p>
@@ -3277,7 +3268,7 @@
           <w:szCs w:val="22"/>
         </w:rPr>
       </w:pPr>
-      <w:bookmarkStart w:id="6" w:name="_Toc387821368"/>
+      <w:bookmarkStart w:id="5" w:name="_Toc387821368"/>
       <w:r>
         <w:rPr>
           <w:rFonts w:ascii="Calibri" w:hAnsi="Calibri" w:cs="Times New Roman"/>
@@ -3287,7 +3278,7 @@
         </w:rPr>
         <w:t>Source Files</w:t>
       </w:r>
-      <w:bookmarkEnd w:id="6"/>
+      <w:bookmarkEnd w:id="5"/>
     </w:p>
     <w:p>
       <w:pPr>
@@ -8183,7 +8174,7 @@
           <w:szCs w:val="22"/>
         </w:rPr>
       </w:pPr>
-      <w:bookmarkStart w:id="7" w:name="_Toc387821369"/>
+      <w:bookmarkStart w:id="6" w:name="_Toc387821369"/>
       <w:r>
         <w:rPr>
           <w:rFonts w:ascii="Calibri" w:hAnsi="Calibri" w:cs="Times New Roman"/>
@@ -8193,7 +8184,7 @@
         </w:rPr>
         <w:t>Module List</w:t>
       </w:r>
-      <w:bookmarkEnd w:id="7"/>
+      <w:bookmarkEnd w:id="6"/>
     </w:p>
     <w:p>
       <w:pPr>
@@ -8352,7 +8343,7 @@
           <w:szCs w:val="22"/>
         </w:rPr>
       </w:pPr>
-      <w:bookmarkStart w:id="8" w:name="_Toc387821370"/>
+      <w:bookmarkStart w:id="7" w:name="_Toc387821370"/>
       <w:r>
         <w:rPr>
           <w:rFonts w:ascii="Calibri" w:hAnsi="Calibri" w:cs="Times New Roman"/>
@@ -8362,23 +8353,23 @@
         </w:rPr>
         <w:t>Software and Hardware Interfaces</w:t>
       </w:r>
+      <w:bookmarkEnd w:id="7"/>
+    </w:p>
+    <w:p>
+      <w:pPr>
+        <w:pStyle w:val="Heading3"/>
+        <w:rPr>
+          <w:color w:val="auto"/>
+        </w:rPr>
+      </w:pPr>
+      <w:bookmarkStart w:id="8" w:name="_Toc387821371"/>
+      <w:r>
+        <w:rPr>
+          <w:color w:val="auto"/>
+        </w:rPr>
+        <w:t>Software</w:t>
+      </w:r>
       <w:bookmarkEnd w:id="8"/>
-    </w:p>
-    <w:p>
-      <w:pPr>
-        <w:pStyle w:val="Heading3"/>
-        <w:rPr>
-          <w:color w:val="auto"/>
-        </w:rPr>
-      </w:pPr>
-      <w:bookmarkStart w:id="9" w:name="_Toc387821371"/>
-      <w:r>
-        <w:rPr>
-          <w:color w:val="auto"/>
-        </w:rPr>
-        <w:t>Software</w:t>
-      </w:r>
-      <w:bookmarkEnd w:id="9"/>
     </w:p>
     <w:p>
       <w:pPr>
@@ -8431,14 +8422,14 @@
           <w:color w:val="auto"/>
         </w:rPr>
       </w:pPr>
-      <w:bookmarkStart w:id="10" w:name="_Toc387821372"/>
+      <w:bookmarkStart w:id="9" w:name="_Toc387821372"/>
       <w:r>
         <w:rPr>
           <w:color w:val="auto"/>
         </w:rPr>
         <w:t>Hardware</w:t>
       </w:r>
-      <w:bookmarkEnd w:id="10"/>
+      <w:bookmarkEnd w:id="9"/>
     </w:p>
     <w:p>
       <w:pPr>
@@ -8607,7 +8598,7 @@
           <w:szCs w:val="22"/>
         </w:rPr>
       </w:pPr>
-      <w:bookmarkStart w:id="11" w:name="_Toc387821373"/>
+      <w:bookmarkStart w:id="10" w:name="_Toc387821373"/>
       <w:r>
         <w:rPr>
           <w:rFonts w:ascii="Calibri" w:hAnsi="Calibri" w:cs="Times New Roman"/>
@@ -8617,7 +8608,7 @@
         </w:rPr>
         <w:t>Users</w:t>
       </w:r>
-      <w:bookmarkEnd w:id="11"/>
+      <w:bookmarkEnd w:id="10"/>
       <w:r>
         <w:rPr>
           <w:rFonts w:ascii="Calibri" w:hAnsi="Calibri" w:cs="Times New Roman"/>
@@ -8789,14 +8780,14 @@
           <w:color w:val="auto"/>
         </w:rPr>
       </w:pPr>
-      <w:bookmarkStart w:id="12" w:name="_Toc387821374"/>
+      <w:bookmarkStart w:id="11" w:name="_Toc387821374"/>
       <w:r>
         <w:rPr>
           <w:color w:val="auto"/>
         </w:rPr>
         <w:t>Details</w:t>
       </w:r>
-      <w:bookmarkEnd w:id="12"/>
+      <w:bookmarkEnd w:id="11"/>
     </w:p>
     <w:p>
       <w:pPr>
@@ -8841,14 +8832,14 @@
           <w:vanish/>
         </w:rPr>
       </w:pPr>
-      <w:bookmarkStart w:id="13" w:name="_Toc387654370"/>
-      <w:bookmarkStart w:id="14" w:name="_Toc387758815"/>
-      <w:bookmarkStart w:id="15" w:name="_Toc387821326"/>
-      <w:bookmarkStart w:id="16" w:name="_Toc387821375"/>
+      <w:bookmarkStart w:id="12" w:name="_Toc387654370"/>
+      <w:bookmarkStart w:id="13" w:name="_Toc387758815"/>
+      <w:bookmarkStart w:id="14" w:name="_Toc387821326"/>
+      <w:bookmarkStart w:id="15" w:name="_Toc387821375"/>
+      <w:bookmarkEnd w:id="12"/>
       <w:bookmarkEnd w:id="13"/>
       <w:bookmarkEnd w:id="14"/>
       <w:bookmarkEnd w:id="15"/>
-      <w:bookmarkEnd w:id="16"/>
     </w:p>
     <w:p>
       <w:pPr>
@@ -8869,14 +8860,14 @@
           <w:vanish/>
         </w:rPr>
       </w:pPr>
-      <w:bookmarkStart w:id="17" w:name="_Toc387654371"/>
-      <w:bookmarkStart w:id="18" w:name="_Toc387758816"/>
-      <w:bookmarkStart w:id="19" w:name="_Toc387821327"/>
-      <w:bookmarkStart w:id="20" w:name="_Toc387821376"/>
+      <w:bookmarkStart w:id="16" w:name="_Toc387654371"/>
+      <w:bookmarkStart w:id="17" w:name="_Toc387758816"/>
+      <w:bookmarkStart w:id="18" w:name="_Toc387821327"/>
+      <w:bookmarkStart w:id="19" w:name="_Toc387821376"/>
+      <w:bookmarkEnd w:id="16"/>
       <w:bookmarkEnd w:id="17"/>
       <w:bookmarkEnd w:id="18"/>
       <w:bookmarkEnd w:id="19"/>
-      <w:bookmarkEnd w:id="20"/>
     </w:p>
     <w:p>
       <w:pPr>
@@ -8892,7 +8883,7 @@
           <w:szCs w:val="22"/>
         </w:rPr>
       </w:pPr>
-      <w:bookmarkStart w:id="21" w:name="_Toc387821377"/>
+      <w:bookmarkStart w:id="20" w:name="_Toc387821377"/>
       <w:r>
         <w:rPr>
           <w:rFonts w:ascii="Calibri" w:hAnsi="Calibri" w:cs="Times New Roman"/>
@@ -8902,7 +8893,7 @@
         </w:rPr>
         <w:t>Source Files</w:t>
       </w:r>
-      <w:bookmarkEnd w:id="21"/>
+      <w:bookmarkEnd w:id="20"/>
     </w:p>
     <w:p>
       <w:pPr>
@@ -8916,7 +8907,7 @@
           <w:color w:val="auto"/>
         </w:rPr>
       </w:pPr>
-      <w:bookmarkStart w:id="22" w:name="_Toc387821378"/>
+      <w:bookmarkStart w:id="21" w:name="_Toc387821378"/>
       <w:proofErr w:type="gramStart"/>
       <w:r>
         <w:rPr>
@@ -8947,7 +8938,7 @@
         </w:rPr>
         <w:t xml:space="preserve"> where XXX is the 3 letter acronym for the Report Type.</w:t>
       </w:r>
-      <w:bookmarkEnd w:id="22"/>
+      <w:bookmarkEnd w:id="21"/>
     </w:p>
     <w:p>
       <w:pPr>
@@ -9155,7 +9146,7 @@
           <w:szCs w:val="22"/>
         </w:rPr>
       </w:pPr>
-      <w:bookmarkStart w:id="23" w:name="_Toc387821379"/>
+      <w:bookmarkStart w:id="22" w:name="_Toc387821379"/>
       <w:r>
         <w:rPr>
           <w:rFonts w:ascii="Calibri" w:hAnsi="Calibri" w:cs="Times New Roman"/>
@@ -9165,7 +9156,7 @@
         </w:rPr>
         <w:t>Module Details</w:t>
       </w:r>
-      <w:bookmarkEnd w:id="23"/>
+      <w:bookmarkEnd w:id="22"/>
     </w:p>
     <w:p>
       <w:pPr>
@@ -9179,7 +9170,7 @@
           <w:color w:val="auto"/>
         </w:rPr>
       </w:pPr>
-      <w:bookmarkStart w:id="24" w:name="_Toc387821380"/>
+      <w:bookmarkStart w:id="23" w:name="_Toc387821380"/>
       <w:r>
         <w:rPr>
           <w:rFonts w:ascii="Calibri" w:hAnsi="Calibri" w:cs="Times New Roman"/>
@@ -9187,7 +9178,7 @@
         </w:rPr>
         <w:t>SQL agent job</w:t>
       </w:r>
-      <w:bookmarkEnd w:id="24"/>
+      <w:bookmarkEnd w:id="23"/>
     </w:p>
     <w:p>
       <w:pPr>
@@ -9394,7 +9385,7 @@
           <w:color w:val="auto"/>
         </w:rPr>
       </w:pPr>
-      <w:bookmarkStart w:id="25" w:name="_Toc387821381"/>
+      <w:bookmarkStart w:id="24" w:name="_Toc387821381"/>
       <w:r>
         <w:rPr>
           <w:rFonts w:ascii="Calibri" w:hAnsi="Calibri" w:cs="Times New Roman"/>
@@ -9402,7 +9393,7 @@
         </w:rPr>
         <w:t>SSIS Package</w:t>
       </w:r>
-      <w:bookmarkEnd w:id="25"/>
+      <w:bookmarkEnd w:id="24"/>
     </w:p>
     <w:p>
       <w:pPr>
@@ -10127,23 +10118,29 @@
                 <w:szCs w:val="20"/>
               </w:rPr>
             </w:pPr>
-            <w:proofErr w:type="spellStart"/>
             <w:r>
               <w:rPr>
                 <w:rFonts w:ascii="Arial" w:hAnsi="Arial" w:cs="Arial"/>
                 <w:sz w:val="20"/>
                 <w:szCs w:val="20"/>
               </w:rPr>
-              <w:t>Ouliers</w:t>
-            </w:r>
-            <w:proofErr w:type="spellEnd"/>
+              <w:t>Ou</w:t>
+            </w:r>
             <w:r>
               <w:rPr>
                 <w:rFonts w:ascii="Arial" w:hAnsi="Arial" w:cs="Arial"/>
                 <w:sz w:val="20"/>
                 <w:szCs w:val="20"/>
               </w:rPr>
-              <w:t xml:space="preserve"> Coaching Load failed in Dev</w:t>
+              <w:t>t</w:t>
+            </w:r>
+            <w:r>
+              <w:rPr>
+                <w:rFonts w:ascii="Arial" w:hAnsi="Arial" w:cs="Arial"/>
+                <w:sz w:val="20"/>
+                <w:szCs w:val="20"/>
+              </w:rPr>
+              <w:t>liers Coaching Load failed in Dev</w:t>
             </w:r>
           </w:p>
         </w:tc>
@@ -10686,7 +10683,6 @@
         </w:rPr>
         <w:t xml:space="preserve"> </w:t>
       </w:r>
-      <w:proofErr w:type="spellStart"/>
       <w:r>
         <w:rPr>
           <w:rFonts w:asciiTheme="minorHAnsi" w:hAnsiTheme="minorHAnsi" w:cs="Arial"/>
@@ -10699,7 +10695,6 @@
         </w:rPr>
         <w:t>Coaching</w:t>
       </w:r>
-      <w:proofErr w:type="spellEnd"/>
     </w:p>
     <w:p>
       <w:pPr>
@@ -11070,21 +11065,50 @@
     </w:p>
     <w:p>
       <w:pPr>
-        <w:rPr>
+        <w:pStyle w:val="ListParagraph"/>
+        <w:numPr>
+          <w:ilvl w:val="0"/>
+          <w:numId w:val="6"/>
+        </w:numPr>
+      </w:pPr>
+      <w:r>
+        <w:t>The following SMTP servers can be used.</w:t>
+      </w:r>
+    </w:p>
+    <w:p>
+      <w:pPr>
+        <w:pStyle w:val="ListParagraph"/>
+        <w:numPr>
+          <w:ilvl w:val="0"/>
+          <w:numId w:val="6"/>
+        </w:numPr>
+      </w:pPr>
+      <w:r>
+        <w:t>HQ100-SMTP01, HQ100-SMTP01 or smtpout.gdit.com</w:t>
+      </w:r>
+    </w:p>
+    <w:p>
+      <w:pPr>
+        <w:widowControl w:val="0"/>
+        <w:autoSpaceDE w:val="0"/>
+        <w:autoSpaceDN w:val="0"/>
+        <w:adjustRightInd w:val="0"/>
+        <w:spacing w:after="0" w:line="240" w:lineRule="auto"/>
+        <w:rPr>
+          <w:noProof/>
+        </w:rPr>
+      </w:pPr>
+    </w:p>
+    <w:p>
+      <w:pPr>
+        <w:widowControl w:val="0"/>
+        <w:autoSpaceDE w:val="0"/>
+        <w:autoSpaceDN w:val="0"/>
+        <w:adjustRightInd w:val="0"/>
+        <w:spacing w:after="0" w:line="240" w:lineRule="auto"/>
+        <w:rPr>
+          <w:rFonts w:ascii="Arial" w:hAnsi="Arial" w:cs="Arial"/>
           <w:b/>
-        </w:rPr>
-      </w:pPr>
-    </w:p>
-    <w:p>
-      <w:pPr>
-        <w:widowControl w:val="0"/>
-        <w:autoSpaceDE w:val="0"/>
-        <w:autoSpaceDN w:val="0"/>
-        <w:adjustRightInd w:val="0"/>
-        <w:spacing w:after="0" w:line="240" w:lineRule="auto"/>
-        <w:rPr>
-          <w:rFonts w:ascii="Arial" w:hAnsi="Arial" w:cs="Arial"/>
-          <w:b/>
           <w:sz w:val="24"/>
           <w:szCs w:val="24"/>
         </w:rPr>
@@ -11094,10 +11118,10 @@
           <w:noProof/>
         </w:rPr>
         <w:drawing>
-          <wp:inline distT="0" distB="0" distL="0" distR="0" wp14:anchorId="040A6032" wp14:editId="1D1905F4">
-            <wp:extent cx="5153025" cy="3467100"/>
-            <wp:effectExtent l="0" t="0" r="9525" b="0"/>
-            <wp:docPr id="18" name="Picture 18"/>
+          <wp:inline distT="0" distB="0" distL="0" distR="0" wp14:anchorId="26DCCFC2" wp14:editId="001B10EF">
+            <wp:extent cx="5381625" cy="3590925"/>
+            <wp:effectExtent l="0" t="0" r="9525" b="9525"/>
+            <wp:docPr id="29" name="Picture 29"/>
             <wp:cNvGraphicFramePr>
               <a:graphicFrameLocks xmlns:a="http://schemas.openxmlformats.org/drawingml/2006/main" noChangeAspect="1"/>
             </wp:cNvGraphicFramePr>
@@ -11117,7 +11141,7 @@
                   <pic:spPr>
                     <a:xfrm>
                       <a:off x="0" y="0"/>
-                      <a:ext cx="5153025" cy="3467100"/>
+                      <a:ext cx="5381625" cy="3590925"/>
                     </a:xfrm>
                     <a:prstGeom prst="rect">
                       <a:avLst/>
@@ -11434,28 +11458,28 @@
           <w:rFonts w:asciiTheme="minorHAnsi" w:hAnsiTheme="minorHAnsi" w:cs="Arial"/>
           <w:b/>
         </w:rPr>
+        <w:t>Package Content</w:t>
+      </w:r>
+    </w:p>
+    <w:p>
+      <w:pPr>
+        <w:widowControl w:val="0"/>
+        <w:autoSpaceDE w:val="0"/>
+        <w:autoSpaceDN w:val="0"/>
+        <w:adjustRightInd w:val="0"/>
+        <w:spacing w:after="0" w:line="240" w:lineRule="auto"/>
+        <w:rPr>
+          <w:rFonts w:ascii="Arial" w:hAnsi="Arial" w:cs="Arial"/>
+          <w:b/>
+          <w:sz w:val="24"/>
+          <w:szCs w:val="24"/>
+        </w:rPr>
+      </w:pPr>
+      <w:r>
+        <w:rPr>
+          <w:noProof/>
+        </w:rPr>
         <w:lastRenderedPageBreak/>
-        <w:t>Package Content</w:t>
-      </w:r>
-    </w:p>
-    <w:p>
-      <w:pPr>
-        <w:widowControl w:val="0"/>
-        <w:autoSpaceDE w:val="0"/>
-        <w:autoSpaceDN w:val="0"/>
-        <w:adjustRightInd w:val="0"/>
-        <w:spacing w:after="0" w:line="240" w:lineRule="auto"/>
-        <w:rPr>
-          <w:rFonts w:ascii="Arial" w:hAnsi="Arial" w:cs="Arial"/>
-          <w:b/>
-          <w:sz w:val="24"/>
-          <w:szCs w:val="24"/>
-        </w:rPr>
-      </w:pPr>
-      <w:r>
-        <w:rPr>
-          <w:noProof/>
-        </w:rPr>
         <w:drawing>
           <wp:inline distT="0" distB="0" distL="0" distR="0" wp14:anchorId="54617406" wp14:editId="39ACF46E">
             <wp:extent cx="3028950" cy="6962775"/>
@@ -16285,6 +16309,18 @@
     </w:p>
     <w:p>
       <w:pPr>
+        <w:pStyle w:val="ListParagraph"/>
+        <w:numPr>
+          <w:ilvl w:val="0"/>
+          <w:numId w:val="13"/>
+        </w:numPr>
+      </w:pPr>
+      <w:r>
+        <w:t>Event Handlers</w:t>
+      </w:r>
+    </w:p>
+    <w:p>
+      <w:pPr>
         <w:widowControl w:val="0"/>
         <w:autoSpaceDE w:val="0"/>
         <w:autoSpaceDN w:val="0"/>
@@ -16295,6 +16331,668 @@
           <w:rFonts w:ascii="Arial" w:hAnsi="Arial" w:cs="Arial"/>
           <w:sz w:val="24"/>
           <w:szCs w:val="24"/>
+        </w:rPr>
+      </w:pPr>
+    </w:p>
+    <w:p>
+      <w:pPr>
+        <w:widowControl w:val="0"/>
+        <w:autoSpaceDE w:val="0"/>
+        <w:autoSpaceDN w:val="0"/>
+        <w:adjustRightInd w:val="0"/>
+        <w:spacing w:after="0" w:line="240" w:lineRule="auto"/>
+        <w:ind w:left="1728"/>
+        <w:rPr>
+          <w:rFonts w:asciiTheme="minorHAnsi" w:hAnsiTheme="minorHAnsi" w:cs="Arial"/>
+        </w:rPr>
+      </w:pPr>
+      <w:r>
+        <w:rPr>
+          <w:rFonts w:asciiTheme="minorHAnsi" w:hAnsiTheme="minorHAnsi" w:cs="Arial"/>
+        </w:rPr>
+        <w:t>Executable</w:t>
+      </w:r>
+      <w:r>
+        <w:rPr>
+          <w:rFonts w:asciiTheme="minorHAnsi" w:hAnsiTheme="minorHAnsi" w:cs="Arial"/>
+        </w:rPr>
+        <w:t>s</w:t>
+      </w:r>
+      <w:r>
+        <w:rPr>
+          <w:rFonts w:asciiTheme="minorHAnsi" w:hAnsiTheme="minorHAnsi" w:cs="Arial"/>
+        </w:rPr>
+        <w:t xml:space="preserve">: </w:t>
+      </w:r>
+      <w:proofErr w:type="spellStart"/>
+      <w:r>
+        <w:rPr>
+          <w:rFonts w:asciiTheme="minorHAnsi" w:hAnsiTheme="minorHAnsi" w:cs="Arial"/>
+        </w:rPr>
+        <w:t>Outlier_Coaching</w:t>
+      </w:r>
+      <w:proofErr w:type="spellEnd"/>
+    </w:p>
+    <w:p>
+      <w:pPr>
+        <w:widowControl w:val="0"/>
+        <w:autoSpaceDE w:val="0"/>
+        <w:autoSpaceDN w:val="0"/>
+        <w:adjustRightInd w:val="0"/>
+        <w:spacing w:after="0" w:line="240" w:lineRule="auto"/>
+        <w:ind w:left="1728"/>
+        <w:rPr>
+          <w:rFonts w:asciiTheme="minorHAnsi" w:hAnsiTheme="minorHAnsi" w:cs="Arial"/>
+        </w:rPr>
+      </w:pPr>
+      <w:proofErr w:type="spellStart"/>
+      <w:r>
+        <w:rPr>
+          <w:rFonts w:asciiTheme="minorHAnsi" w:hAnsiTheme="minorHAnsi" w:cs="Arial"/>
+        </w:rPr>
+        <w:t>EventHandler</w:t>
+      </w:r>
+      <w:proofErr w:type="spellEnd"/>
+      <w:r>
+        <w:rPr>
+          <w:rFonts w:asciiTheme="minorHAnsi" w:hAnsiTheme="minorHAnsi" w:cs="Arial"/>
+        </w:rPr>
+        <w:t xml:space="preserve">: </w:t>
+      </w:r>
+      <w:proofErr w:type="spellStart"/>
+      <w:r>
+        <w:rPr>
+          <w:rFonts w:asciiTheme="minorHAnsi" w:hAnsiTheme="minorHAnsi" w:cs="Arial"/>
+        </w:rPr>
+        <w:t>OntaskFailed</w:t>
+      </w:r>
+      <w:proofErr w:type="spellEnd"/>
+    </w:p>
+    <w:p>
+      <w:pPr>
+        <w:widowControl w:val="0"/>
+        <w:autoSpaceDE w:val="0"/>
+        <w:autoSpaceDN w:val="0"/>
+        <w:adjustRightInd w:val="0"/>
+        <w:spacing w:after="0" w:line="240" w:lineRule="auto"/>
+        <w:ind w:left="360"/>
+        <w:rPr>
+          <w:rFonts w:ascii="Arial" w:hAnsi="Arial" w:cs="Arial"/>
+          <w:sz w:val="24"/>
+          <w:szCs w:val="24"/>
+        </w:rPr>
+      </w:pPr>
+    </w:p>
+    <w:p>
+      <w:pPr>
+        <w:widowControl w:val="0"/>
+        <w:autoSpaceDE w:val="0"/>
+        <w:autoSpaceDN w:val="0"/>
+        <w:adjustRightInd w:val="0"/>
+        <w:spacing w:after="0" w:line="240" w:lineRule="auto"/>
+        <w:ind w:left="360"/>
+        <w:rPr>
+          <w:rFonts w:ascii="Arial" w:hAnsi="Arial" w:cs="Arial"/>
+          <w:sz w:val="24"/>
+          <w:szCs w:val="24"/>
+        </w:rPr>
+      </w:pPr>
+    </w:p>
+    <w:p>
+      <w:pPr>
+        <w:widowControl w:val="0"/>
+        <w:autoSpaceDE w:val="0"/>
+        <w:autoSpaceDN w:val="0"/>
+        <w:adjustRightInd w:val="0"/>
+        <w:spacing w:after="0" w:line="240" w:lineRule="auto"/>
+        <w:ind w:left="360"/>
+        <w:rPr>
+          <w:rFonts w:ascii="Arial" w:hAnsi="Arial" w:cs="Arial"/>
+          <w:sz w:val="24"/>
+          <w:szCs w:val="24"/>
+        </w:rPr>
+      </w:pPr>
+      <w:r>
+        <w:rPr>
+          <w:noProof/>
+        </w:rPr>
+        <w:lastRenderedPageBreak/>
+        <w:drawing>
+          <wp:inline distT="0" distB="0" distL="0" distR="0" wp14:anchorId="5347211A" wp14:editId="6ACDC14D">
+            <wp:extent cx="3276600" cy="2724150"/>
+            <wp:effectExtent l="0" t="0" r="0" b="0"/>
+            <wp:docPr id="37" name="Picture 37"/>
+            <wp:cNvGraphicFramePr>
+              <a:graphicFrameLocks xmlns:a="http://schemas.openxmlformats.org/drawingml/2006/main" noChangeAspect="1"/>
+            </wp:cNvGraphicFramePr>
+            <a:graphic xmlns:a="http://schemas.openxmlformats.org/drawingml/2006/main">
+              <a:graphicData uri="http://schemas.openxmlformats.org/drawingml/2006/picture">
+                <pic:pic xmlns:pic="http://schemas.openxmlformats.org/drawingml/2006/picture">
+                  <pic:nvPicPr>
+                    <pic:cNvPr id="0" name=""/>
+                    <pic:cNvPicPr/>
+                  </pic:nvPicPr>
+                  <pic:blipFill>
+                    <a:blip r:embed="rId56"/>
+                    <a:stretch>
+                      <a:fillRect/>
+                    </a:stretch>
+                  </pic:blipFill>
+                  <pic:spPr>
+                    <a:xfrm>
+                      <a:off x="0" y="0"/>
+                      <a:ext cx="3276600" cy="2724150"/>
+                    </a:xfrm>
+                    <a:prstGeom prst="rect">
+                      <a:avLst/>
+                    </a:prstGeom>
+                  </pic:spPr>
+                </pic:pic>
+              </a:graphicData>
+            </a:graphic>
+          </wp:inline>
+        </w:drawing>
+      </w:r>
+    </w:p>
+    <w:p>
+      <w:pPr>
+        <w:widowControl w:val="0"/>
+        <w:autoSpaceDE w:val="0"/>
+        <w:autoSpaceDN w:val="0"/>
+        <w:adjustRightInd w:val="0"/>
+        <w:spacing w:after="0" w:line="240" w:lineRule="auto"/>
+        <w:ind w:left="360"/>
+        <w:rPr>
+          <w:rFonts w:ascii="Arial" w:hAnsi="Arial" w:cs="Arial"/>
+          <w:sz w:val="24"/>
+          <w:szCs w:val="24"/>
+        </w:rPr>
+      </w:pPr>
+      <w:r>
+        <w:rPr>
+          <w:noProof/>
+        </w:rPr>
+        <w:drawing>
+          <wp:inline distT="0" distB="0" distL="0" distR="0" wp14:anchorId="32C79176" wp14:editId="66A27861">
+            <wp:extent cx="5943600" cy="1972310"/>
+            <wp:effectExtent l="0" t="0" r="0" b="8890"/>
+            <wp:docPr id="36" name="Picture 36"/>
+            <wp:cNvGraphicFramePr>
+              <a:graphicFrameLocks xmlns:a="http://schemas.openxmlformats.org/drawingml/2006/main" noChangeAspect="1"/>
+            </wp:cNvGraphicFramePr>
+            <a:graphic xmlns:a="http://schemas.openxmlformats.org/drawingml/2006/main">
+              <a:graphicData uri="http://schemas.openxmlformats.org/drawingml/2006/picture">
+                <pic:pic xmlns:pic="http://schemas.openxmlformats.org/drawingml/2006/picture">
+                  <pic:nvPicPr>
+                    <pic:cNvPr id="0" name=""/>
+                    <pic:cNvPicPr/>
+                  </pic:nvPicPr>
+                  <pic:blipFill>
+                    <a:blip r:embed="rId57"/>
+                    <a:stretch>
+                      <a:fillRect/>
+                    </a:stretch>
+                  </pic:blipFill>
+                  <pic:spPr>
+                    <a:xfrm>
+                      <a:off x="0" y="0"/>
+                      <a:ext cx="5943600" cy="1972310"/>
+                    </a:xfrm>
+                    <a:prstGeom prst="rect">
+                      <a:avLst/>
+                    </a:prstGeom>
+                  </pic:spPr>
+                </pic:pic>
+              </a:graphicData>
+            </a:graphic>
+          </wp:inline>
+        </w:drawing>
+      </w:r>
+    </w:p>
+    <w:p>
+      <w:pPr>
+        <w:widowControl w:val="0"/>
+        <w:autoSpaceDE w:val="0"/>
+        <w:autoSpaceDN w:val="0"/>
+        <w:adjustRightInd w:val="0"/>
+        <w:spacing w:after="0" w:line="240" w:lineRule="auto"/>
+        <w:ind w:left="360"/>
+        <w:rPr>
+          <w:rFonts w:ascii="Arial" w:hAnsi="Arial" w:cs="Arial"/>
+          <w:sz w:val="24"/>
+          <w:szCs w:val="24"/>
+        </w:rPr>
+      </w:pPr>
+    </w:p>
+    <w:p>
+      <w:pPr>
+        <w:widowControl w:val="0"/>
+        <w:autoSpaceDE w:val="0"/>
+        <w:autoSpaceDN w:val="0"/>
+        <w:adjustRightInd w:val="0"/>
+        <w:spacing w:after="0" w:line="240" w:lineRule="auto"/>
+        <w:ind w:left="720"/>
+      </w:pPr>
+      <w:r>
+        <w:rPr>
+          <w:noProof/>
+        </w:rPr>
+        <w:t xml:space="preserve"> </w:t>
+      </w:r>
+    </w:p>
+    <w:p>
+      <w:pPr>
+        <w:widowControl w:val="0"/>
+        <w:autoSpaceDE w:val="0"/>
+        <w:autoSpaceDN w:val="0"/>
+        <w:adjustRightInd w:val="0"/>
+        <w:spacing w:after="0" w:line="240" w:lineRule="auto"/>
+        <w:rPr>
+          <w:rFonts w:ascii="Arial" w:hAnsi="Arial" w:cs="Arial"/>
+          <w:sz w:val="24"/>
+          <w:szCs w:val="24"/>
+        </w:rPr>
+      </w:pPr>
+    </w:p>
+    <w:p>
+      <w:pPr>
+        <w:widowControl w:val="0"/>
+        <w:autoSpaceDE w:val="0"/>
+        <w:autoSpaceDN w:val="0"/>
+        <w:adjustRightInd w:val="0"/>
+        <w:spacing w:after="0" w:line="240" w:lineRule="auto"/>
+        <w:rPr>
+          <w:rFonts w:ascii="Arial" w:hAnsi="Arial" w:cs="Arial"/>
+          <w:sz w:val="24"/>
+          <w:szCs w:val="24"/>
+        </w:rPr>
+      </w:pPr>
+    </w:p>
+    <w:p>
+      <w:pPr>
+        <w:widowControl w:val="0"/>
+        <w:autoSpaceDE w:val="0"/>
+        <w:autoSpaceDN w:val="0"/>
+        <w:adjustRightInd w:val="0"/>
+        <w:spacing w:after="0" w:line="240" w:lineRule="auto"/>
+        <w:rPr>
+          <w:rFonts w:ascii="Arial" w:hAnsi="Arial" w:cs="Arial"/>
+          <w:sz w:val="24"/>
+          <w:szCs w:val="24"/>
+        </w:rPr>
+      </w:pPr>
+      <w:r>
+        <w:rPr>
+          <w:noProof/>
+        </w:rPr>
+        <w:drawing>
+          <wp:inline distT="0" distB="0" distL="0" distR="0" wp14:anchorId="0F0E4BAA" wp14:editId="32796A49">
+            <wp:extent cx="5943600" cy="2115820"/>
+            <wp:effectExtent l="0" t="0" r="0" b="0"/>
+            <wp:docPr id="32" name="Picture 32"/>
+            <wp:cNvGraphicFramePr>
+              <a:graphicFrameLocks xmlns:a="http://schemas.openxmlformats.org/drawingml/2006/main" noChangeAspect="1"/>
+            </wp:cNvGraphicFramePr>
+            <a:graphic xmlns:a="http://schemas.openxmlformats.org/drawingml/2006/main">
+              <a:graphicData uri="http://schemas.openxmlformats.org/drawingml/2006/picture">
+                <pic:pic xmlns:pic="http://schemas.openxmlformats.org/drawingml/2006/picture">
+                  <pic:nvPicPr>
+                    <pic:cNvPr id="0" name=""/>
+                    <pic:cNvPicPr/>
+                  </pic:nvPicPr>
+                  <pic:blipFill>
+                    <a:blip r:embed="rId58"/>
+                    <a:stretch>
+                      <a:fillRect/>
+                    </a:stretch>
+                  </pic:blipFill>
+                  <pic:spPr>
+                    <a:xfrm>
+                      <a:off x="0" y="0"/>
+                      <a:ext cx="5943600" cy="2115820"/>
+                    </a:xfrm>
+                    <a:prstGeom prst="rect">
+                      <a:avLst/>
+                    </a:prstGeom>
+                  </pic:spPr>
+                </pic:pic>
+              </a:graphicData>
+            </a:graphic>
+          </wp:inline>
+        </w:drawing>
+      </w:r>
+    </w:p>
+    <w:p>
+      <w:pPr>
+        <w:widowControl w:val="0"/>
+        <w:autoSpaceDE w:val="0"/>
+        <w:autoSpaceDN w:val="0"/>
+        <w:adjustRightInd w:val="0"/>
+        <w:spacing w:after="0" w:line="240" w:lineRule="auto"/>
+        <w:rPr>
+          <w:rFonts w:ascii="Arial" w:hAnsi="Arial" w:cs="Arial"/>
+          <w:sz w:val="24"/>
+          <w:szCs w:val="24"/>
+        </w:rPr>
+      </w:pPr>
+    </w:p>
+    <w:p>
+      <w:pPr>
+        <w:widowControl w:val="0"/>
+        <w:autoSpaceDE w:val="0"/>
+        <w:autoSpaceDN w:val="0"/>
+        <w:adjustRightInd w:val="0"/>
+        <w:spacing w:after="0" w:line="240" w:lineRule="auto"/>
+        <w:rPr>
+          <w:rFonts w:ascii="Arial" w:hAnsi="Arial" w:cs="Arial"/>
+          <w:sz w:val="24"/>
+          <w:szCs w:val="24"/>
+        </w:rPr>
+      </w:pPr>
+      <w:r>
+        <w:rPr>
+          <w:noProof/>
+        </w:rPr>
+        <w:drawing>
+          <wp:inline distT="0" distB="0" distL="0" distR="0" wp14:anchorId="638C8284" wp14:editId="16AB7A20">
+            <wp:extent cx="5943600" cy="2914015"/>
+            <wp:effectExtent l="0" t="0" r="0" b="635"/>
+            <wp:docPr id="38" name="Picture 38"/>
+            <wp:cNvGraphicFramePr>
+              <a:graphicFrameLocks xmlns:a="http://schemas.openxmlformats.org/drawingml/2006/main" noChangeAspect="1"/>
+            </wp:cNvGraphicFramePr>
+            <a:graphic xmlns:a="http://schemas.openxmlformats.org/drawingml/2006/main">
+              <a:graphicData uri="http://schemas.openxmlformats.org/drawingml/2006/picture">
+                <pic:pic xmlns:pic="http://schemas.openxmlformats.org/drawingml/2006/picture">
+                  <pic:nvPicPr>
+                    <pic:cNvPr id="0" name=""/>
+                    <pic:cNvPicPr/>
+                  </pic:nvPicPr>
+                  <pic:blipFill>
+                    <a:blip r:embed="rId59"/>
+                    <a:stretch>
+                      <a:fillRect/>
+                    </a:stretch>
+                  </pic:blipFill>
+                  <pic:spPr>
+                    <a:xfrm>
+                      <a:off x="0" y="0"/>
+                      <a:ext cx="5943600" cy="2914015"/>
+                    </a:xfrm>
+                    <a:prstGeom prst="rect">
+                      <a:avLst/>
+                    </a:prstGeom>
+                  </pic:spPr>
+                </pic:pic>
+              </a:graphicData>
+            </a:graphic>
+          </wp:inline>
+        </w:drawing>
+      </w:r>
+    </w:p>
+    <w:p>
+      <w:pPr>
+        <w:widowControl w:val="0"/>
+        <w:autoSpaceDE w:val="0"/>
+        <w:autoSpaceDN w:val="0"/>
+        <w:adjustRightInd w:val="0"/>
+        <w:spacing w:after="0" w:line="240" w:lineRule="auto"/>
+        <w:rPr>
+          <w:rFonts w:ascii="Arial" w:hAnsi="Arial" w:cs="Arial"/>
+          <w:sz w:val="24"/>
+          <w:szCs w:val="24"/>
+        </w:rPr>
+      </w:pPr>
+    </w:p>
+    <w:p>
+      <w:pPr>
+        <w:widowControl w:val="0"/>
+        <w:autoSpaceDE w:val="0"/>
+        <w:autoSpaceDN w:val="0"/>
+        <w:adjustRightInd w:val="0"/>
+        <w:spacing w:after="0" w:line="240" w:lineRule="auto"/>
+        <w:rPr>
+          <w:rFonts w:ascii="Arial" w:hAnsi="Arial" w:cs="Arial"/>
+          <w:sz w:val="24"/>
+          <w:szCs w:val="24"/>
+        </w:rPr>
+      </w:pPr>
+    </w:p>
+    <w:p>
+      <w:pPr>
+        <w:widowControl w:val="0"/>
+        <w:autoSpaceDE w:val="0"/>
+        <w:autoSpaceDN w:val="0"/>
+        <w:adjustRightInd w:val="0"/>
+        <w:spacing w:after="0" w:line="240" w:lineRule="auto"/>
+        <w:rPr>
+          <w:rFonts w:ascii="Arial" w:hAnsi="Arial" w:cs="Arial"/>
+          <w:sz w:val="24"/>
+          <w:szCs w:val="24"/>
+        </w:rPr>
+      </w:pPr>
+    </w:p>
+    <w:p>
+      <w:pPr>
+        <w:widowControl w:val="0"/>
+        <w:autoSpaceDE w:val="0"/>
+        <w:autoSpaceDN w:val="0"/>
+        <w:adjustRightInd w:val="0"/>
+        <w:spacing w:after="0" w:line="240" w:lineRule="auto"/>
+        <w:rPr>
+          <w:rFonts w:ascii="Arial" w:hAnsi="Arial" w:cs="Arial"/>
+          <w:sz w:val="24"/>
+          <w:szCs w:val="24"/>
+        </w:rPr>
+      </w:pPr>
+    </w:p>
+    <w:p>
+      <w:pPr>
+        <w:widowControl w:val="0"/>
+        <w:autoSpaceDE w:val="0"/>
+        <w:autoSpaceDN w:val="0"/>
+        <w:adjustRightInd w:val="0"/>
+        <w:spacing w:after="0" w:line="240" w:lineRule="auto"/>
+        <w:rPr>
+          <w:rFonts w:ascii="Arial" w:hAnsi="Arial" w:cs="Arial"/>
+          <w:sz w:val="24"/>
+          <w:szCs w:val="24"/>
+        </w:rPr>
+      </w:pPr>
+    </w:p>
+    <w:p>
+      <w:pPr>
+        <w:widowControl w:val="0"/>
+        <w:autoSpaceDE w:val="0"/>
+        <w:autoSpaceDN w:val="0"/>
+        <w:adjustRightInd w:val="0"/>
+        <w:spacing w:after="0" w:line="240" w:lineRule="auto"/>
+        <w:rPr>
+          <w:rFonts w:ascii="Arial" w:hAnsi="Arial" w:cs="Arial"/>
+          <w:sz w:val="24"/>
+          <w:szCs w:val="24"/>
+        </w:rPr>
+      </w:pPr>
+      <w:bookmarkStart w:id="25" w:name="_GoBack"/>
+      <w:bookmarkEnd w:id="25"/>
+    </w:p>
+    <w:p>
+      <w:pPr>
+        <w:widowControl w:val="0"/>
+        <w:autoSpaceDE w:val="0"/>
+        <w:autoSpaceDN w:val="0"/>
+        <w:adjustRightInd w:val="0"/>
+        <w:spacing w:after="0" w:line="240" w:lineRule="auto"/>
+        <w:rPr>
+          <w:rFonts w:ascii="Arial" w:hAnsi="Arial" w:cs="Arial"/>
+          <w:sz w:val="24"/>
+          <w:szCs w:val="24"/>
+        </w:rPr>
+      </w:pPr>
+    </w:p>
+    <w:p>
+      <w:pPr>
+        <w:widowControl w:val="0"/>
+        <w:autoSpaceDE w:val="0"/>
+        <w:autoSpaceDN w:val="0"/>
+        <w:adjustRightInd w:val="0"/>
+        <w:spacing w:after="0" w:line="240" w:lineRule="auto"/>
+        <w:rPr>
+          <w:rFonts w:ascii="Arial" w:hAnsi="Arial" w:cs="Arial"/>
+          <w:sz w:val="24"/>
+          <w:szCs w:val="24"/>
+        </w:rPr>
+      </w:pPr>
+    </w:p>
+    <w:p>
+      <w:pPr>
+        <w:widowControl w:val="0"/>
+        <w:autoSpaceDE w:val="0"/>
+        <w:autoSpaceDN w:val="0"/>
+        <w:adjustRightInd w:val="0"/>
+        <w:spacing w:after="0" w:line="240" w:lineRule="auto"/>
+        <w:rPr>
+          <w:rFonts w:ascii="Arial" w:hAnsi="Arial" w:cs="Arial"/>
+          <w:sz w:val="24"/>
+          <w:szCs w:val="24"/>
+        </w:rPr>
+      </w:pPr>
+    </w:p>
+    <w:p>
+      <w:pPr>
+        <w:widowControl w:val="0"/>
+        <w:autoSpaceDE w:val="0"/>
+        <w:autoSpaceDN w:val="0"/>
+        <w:adjustRightInd w:val="0"/>
+        <w:spacing w:after="0" w:line="240" w:lineRule="auto"/>
+        <w:ind w:left="360"/>
+        <w:rPr>
+          <w:rFonts w:ascii="Arial" w:hAnsi="Arial" w:cs="Arial"/>
+          <w:sz w:val="24"/>
+          <w:szCs w:val="24"/>
+        </w:rPr>
+      </w:pPr>
+    </w:p>
+    <w:p>
+      <w:pPr>
+        <w:widowControl w:val="0"/>
+        <w:autoSpaceDE w:val="0"/>
+        <w:autoSpaceDN w:val="0"/>
+        <w:adjustRightInd w:val="0"/>
+        <w:spacing w:after="0" w:line="240" w:lineRule="auto"/>
+        <w:ind w:left="360"/>
+        <w:rPr>
+          <w:rFonts w:ascii="Arial" w:hAnsi="Arial" w:cs="Arial"/>
+          <w:sz w:val="24"/>
+          <w:szCs w:val="24"/>
+        </w:rPr>
+      </w:pPr>
+    </w:p>
+    <w:p>
+      <w:pPr>
+        <w:widowControl w:val="0"/>
+        <w:autoSpaceDE w:val="0"/>
+        <w:autoSpaceDN w:val="0"/>
+        <w:adjustRightInd w:val="0"/>
+        <w:spacing w:after="0" w:line="240" w:lineRule="auto"/>
+        <w:rPr>
+          <w:noProof/>
+        </w:rPr>
+      </w:pPr>
+    </w:p>
+    <w:p>
+      <w:pPr>
+        <w:widowControl w:val="0"/>
+        <w:autoSpaceDE w:val="0"/>
+        <w:autoSpaceDN w:val="0"/>
+        <w:adjustRightInd w:val="0"/>
+        <w:spacing w:after="0" w:line="240" w:lineRule="auto"/>
+        <w:rPr>
+          <w:noProof/>
+        </w:rPr>
+      </w:pPr>
+    </w:p>
+    <w:p>
+      <w:pPr>
+        <w:widowControl w:val="0"/>
+        <w:autoSpaceDE w:val="0"/>
+        <w:autoSpaceDN w:val="0"/>
+        <w:adjustRightInd w:val="0"/>
+        <w:spacing w:after="0" w:line="240" w:lineRule="auto"/>
+        <w:rPr>
+          <w:noProof/>
+        </w:rPr>
+      </w:pPr>
+    </w:p>
+    <w:p>
+      <w:pPr>
+        <w:widowControl w:val="0"/>
+        <w:autoSpaceDE w:val="0"/>
+        <w:autoSpaceDN w:val="0"/>
+        <w:adjustRightInd w:val="0"/>
+        <w:spacing w:after="0" w:line="240" w:lineRule="auto"/>
+        <w:rPr>
+          <w:noProof/>
+        </w:rPr>
+      </w:pPr>
+    </w:p>
+    <w:p>
+      <w:pPr>
+        <w:widowControl w:val="0"/>
+        <w:autoSpaceDE w:val="0"/>
+        <w:autoSpaceDN w:val="0"/>
+        <w:adjustRightInd w:val="0"/>
+        <w:spacing w:after="0" w:line="240" w:lineRule="auto"/>
+        <w:rPr>
+          <w:noProof/>
+        </w:rPr>
+      </w:pPr>
+    </w:p>
+    <w:p>
+      <w:pPr>
+        <w:widowControl w:val="0"/>
+        <w:autoSpaceDE w:val="0"/>
+        <w:autoSpaceDN w:val="0"/>
+        <w:adjustRightInd w:val="0"/>
+        <w:spacing w:after="0" w:line="240" w:lineRule="auto"/>
+        <w:rPr>
+          <w:noProof/>
+        </w:rPr>
+      </w:pPr>
+    </w:p>
+    <w:p>
+      <w:pPr>
+        <w:widowControl w:val="0"/>
+        <w:autoSpaceDE w:val="0"/>
+        <w:autoSpaceDN w:val="0"/>
+        <w:adjustRightInd w:val="0"/>
+        <w:spacing w:after="0" w:line="240" w:lineRule="auto"/>
+        <w:rPr>
+          <w:noProof/>
+        </w:rPr>
+      </w:pPr>
+    </w:p>
+    <w:p>
+      <w:pPr>
+        <w:widowControl w:val="0"/>
+        <w:autoSpaceDE w:val="0"/>
+        <w:autoSpaceDN w:val="0"/>
+        <w:adjustRightInd w:val="0"/>
+        <w:spacing w:after="0" w:line="240" w:lineRule="auto"/>
+        <w:rPr>
+          <w:noProof/>
+        </w:rPr>
+      </w:pPr>
+    </w:p>
+    <w:p>
+      <w:pPr>
+        <w:widowControl w:val="0"/>
+        <w:autoSpaceDE w:val="0"/>
+        <w:autoSpaceDN w:val="0"/>
+        <w:adjustRightInd w:val="0"/>
+        <w:spacing w:after="0" w:line="240" w:lineRule="auto"/>
+        <w:rPr>
+          <w:noProof/>
         </w:rPr>
       </w:pPr>
     </w:p>
@@ -18473,7 +19171,7 @@
       </w:pPr>
     </w:p>
     <w:sectPr>
-      <w:footerReference w:type="default" r:id="rId56"/>
+      <w:footerReference w:type="default" r:id="rId60"/>
       <w:pgSz w:w="12240" w:h="15840"/>
       <w:pgMar w:top="1440" w:right="1440" w:bottom="1440" w:left="1440" w:header="720" w:footer="720" w:gutter="0"/>
       <w:cols w:space="720"/>
@@ -18662,7 +19360,7 @@
         <w:noProof/>
         <w:sz w:val="18"/>
       </w:rPr>
-      <w:t>5/14/14</w:t>
+      <w:t>5/1/15</w:t>
     </w:r>
     <w:r>
       <w:rPr>
@@ -18746,7 +19444,7 @@
         <w:noProof/>
         <w:sz w:val="18"/>
       </w:rPr>
-      <w:t>3</w:t>
+      <w:t>42</w:t>
     </w:r>
     <w:r>
       <w:rPr>
@@ -20821,7 +21519,6 @@
     <w:uiPriority w:val="59"/>
     <w:rsid w:val="0074547D"/>
     <w:tblPr>
-      <w:tblInd w:w="0" w:type="dxa"/>
       <w:tblBorders>
         <w:top w:val="single" w:sz="4" w:space="0" w:color="auto"/>
         <w:left w:val="single" w:sz="4" w:space="0" w:color="auto"/>
@@ -20830,12 +21527,6 @@
         <w:insideH w:val="single" w:sz="4" w:space="0" w:color="auto"/>
         <w:insideV w:val="single" w:sz="4" w:space="0" w:color="auto"/>
       </w:tblBorders>
-      <w:tblCellMar>
-        <w:top w:w="0" w:type="dxa"/>
-        <w:left w:w="108" w:type="dxa"/>
-        <w:bottom w:w="0" w:type="dxa"/>
-        <w:right w:w="108" w:type="dxa"/>
-      </w:tblCellMar>
     </w:tblPr>
   </w:style>
   <w:style w:type="character" w:customStyle="1" w:styleId="Heading1Char">
@@ -21696,7 +22387,6 @@
     <w:uiPriority w:val="59"/>
     <w:rsid w:val="0074547D"/>
     <w:tblPr>
-      <w:tblInd w:w="0" w:type="dxa"/>
       <w:tblBorders>
         <w:top w:val="single" w:sz="4" w:space="0" w:color="auto"/>
         <w:left w:val="single" w:sz="4" w:space="0" w:color="auto"/>
@@ -21705,12 +22395,6 @@
         <w:insideH w:val="single" w:sz="4" w:space="0" w:color="auto"/>
         <w:insideV w:val="single" w:sz="4" w:space="0" w:color="auto"/>
       </w:tblBorders>
-      <w:tblCellMar>
-        <w:top w:w="0" w:type="dxa"/>
-        <w:left w:w="108" w:type="dxa"/>
-        <w:bottom w:w="0" w:type="dxa"/>
-        <w:right w:w="108" w:type="dxa"/>
-      </w:tblCellMar>
     </w:tblPr>
   </w:style>
   <w:style w:type="character" w:customStyle="1" w:styleId="Heading1Char">
@@ -22215,7 +22899,7 @@
 </file>
 
 <file path=customXml/itemProps1.xml><?xml version="1.0" encoding="utf-8"?>
-<ds:datastoreItem xmlns:ds="http://schemas.openxmlformats.org/officeDocument/2006/customXml" ds:itemID="{FC960B68-B6E3-4BD8-B9B3-8E1F8B99268F}">
+<ds:datastoreItem xmlns:ds="http://schemas.openxmlformats.org/officeDocument/2006/customXml" ds:itemID="{8A315828-1542-48B9-8699-87B6DCD2CF45}">
   <ds:schemaRefs>
     <ds:schemaRef ds:uri="http://schemas.openxmlformats.org/officeDocument/2006/bibliography"/>
   </ds:schemaRefs>

</xml_diff>